<commit_message>
Zavrseni dokumenti za Sprint Planning i radnu fazu
</commit_message>
<xml_diff>
--- a/Dokumenta za pracenje implementacije SCRUM metodologije/Dokument za Sprint Planning.docx
+++ b/Dokumenta za pracenje implementacije SCRUM metodologije/Dokument za Sprint Planning.docx
@@ -21,6 +21,272 @@
           <w:lang w:val="sr-Latn-RS"/>
         </w:rPr>
         <w:t>Sprint Planning</w:t>
+      </w:r>
+    </w:p>
+    <w:p>
+      <w:pPr>
+        <w:rPr>
+          <w:lang w:val="sr-Latn-RS"/>
+        </w:rPr>
+      </w:pPr>
+    </w:p>
+    <w:p>
+      <w:pPr>
+        <w:rPr>
+          <w:lang w:val="sr-Latn-RS"/>
+        </w:rPr>
+      </w:pPr>
+      <w:r>
+        <w:rPr>
+          <w:lang w:val="sr-Latn-RS"/>
+        </w:rPr>
+        <w:t xml:space="preserve">Planiranje sprinta inicira Sprint tako što izlaže posao koji treba obaviti za Sprint. </w:t>
+      </w:r>
+    </w:p>
+    <w:p>
+      <w:pPr>
+        <w:rPr>
+          <w:lang w:val="sr-Latn-RS"/>
+        </w:rPr>
+      </w:pPr>
+      <w:r>
+        <w:rPr>
+          <w:lang w:val="sr-Latn-RS"/>
+        </w:rPr>
+        <w:t>Planiranje sprinta bavi se sledećim temama:</w:t>
+      </w:r>
+    </w:p>
+    <w:p>
+      <w:pPr>
+        <w:rPr>
+          <w:lang w:val="sr-Latn-RS"/>
+        </w:rPr>
+      </w:pPr>
+    </w:p>
+    <w:p>
+      <w:pPr>
+        <w:rPr>
+          <w:lang w:val="sr-Latn-RS"/>
+        </w:rPr>
+      </w:pPr>
+      <w:r>
+        <w:rPr>
+          <w:lang w:val="sr-Latn-RS"/>
+        </w:rPr>
+        <w:t>Tema prva: Zašto je ovaj Sprint vredan?</w:t>
+      </w:r>
+    </w:p>
+    <w:p>
+      <w:pPr>
+        <w:rPr>
+          <w:lang w:val="sr-Latn-RS"/>
+        </w:rPr>
+      </w:pPr>
+      <w:r>
+        <w:rPr>
+          <w:lang w:val="sr-Latn-RS"/>
+        </w:rPr>
+        <w:t xml:space="preserve">Vlasnik proizvoda predlaže kako bi proizvod mogao povećati svoju vrednost i korisnost u trenutnom Sprintu. </w:t>
+      </w:r>
+      <w:r>
+        <w:rPr>
+          <w:lang w:val="sr-Latn-RS"/>
+        </w:rPr>
+        <w:t>Tim</w:t>
+      </w:r>
+      <w:r>
+        <w:rPr>
+          <w:lang w:val="sr-Latn-RS"/>
+        </w:rPr>
+        <w:t xml:space="preserve"> zatim sarađuje kako bi defini</w:t>
+      </w:r>
+      <w:r>
+        <w:rPr>
+          <w:lang w:val="sr-Latn-RS"/>
+        </w:rPr>
+        <w:t>s</w:t>
+      </w:r>
+      <w:r>
+        <w:rPr>
+          <w:lang w:val="sr-Latn-RS"/>
+        </w:rPr>
+        <w:t xml:space="preserve">ao cilj Sprinta koji govori zašto je Sprint vredan </w:t>
+      </w:r>
+      <w:r>
+        <w:rPr>
+          <w:lang w:val="sr-Latn-RS"/>
+        </w:rPr>
+        <w:t>stejkholderima</w:t>
+      </w:r>
+      <w:r>
+        <w:rPr>
+          <w:lang w:val="sr-Latn-RS"/>
+        </w:rPr>
+        <w:t>. Cilj sprinta mora biti finaliz</w:t>
+      </w:r>
+      <w:r>
+        <w:rPr>
+          <w:lang w:val="sr-Latn-RS"/>
+        </w:rPr>
+        <w:t>ov</w:t>
+      </w:r>
+      <w:r>
+        <w:rPr>
+          <w:lang w:val="sr-Latn-RS"/>
+        </w:rPr>
+        <w:t>an pre kraja planiranja sprinta.</w:t>
+      </w:r>
+    </w:p>
+    <w:p>
+      <w:pPr>
+        <w:rPr>
+          <w:lang w:val="sr-Latn-RS"/>
+        </w:rPr>
+      </w:pPr>
+    </w:p>
+    <w:p>
+      <w:pPr>
+        <w:rPr>
+          <w:lang w:val="sr-Latn-RS"/>
+        </w:rPr>
+      </w:pPr>
+      <w:r>
+        <w:rPr>
+          <w:lang w:val="sr-Latn-RS"/>
+        </w:rPr>
+        <w:t>Tema dva: Šta se može uraditi u ovom sprintu?</w:t>
+      </w:r>
+    </w:p>
+    <w:p>
+      <w:pPr>
+        <w:rPr>
+          <w:lang w:val="sr-Latn-RS"/>
+        </w:rPr>
+      </w:pPr>
+      <w:r>
+        <w:rPr>
+          <w:lang w:val="sr-Latn-RS"/>
+        </w:rPr>
+        <w:t xml:space="preserve">Kroz razgovor sa vlasnikom proizvoda, programeri biraju stavke iz </w:t>
+      </w:r>
+      <w:r>
+        <w:rPr>
+          <w:lang w:val="sr-Latn-RS"/>
+        </w:rPr>
+        <w:t>Product Backlog-a</w:t>
+      </w:r>
+      <w:r>
+        <w:rPr>
+          <w:lang w:val="sr-Latn-RS"/>
+        </w:rPr>
+        <w:t xml:space="preserve"> koje će uključiti u trenutni Sprint. </w:t>
+      </w:r>
+      <w:r>
+        <w:rPr>
+          <w:lang w:val="sr-Latn-RS"/>
+        </w:rPr>
+        <w:t xml:space="preserve">Tim </w:t>
+      </w:r>
+      <w:r>
+        <w:rPr>
+          <w:lang w:val="sr-Latn-RS"/>
+        </w:rPr>
+        <w:t>može poboljšati ove stavke tokom ovog procesa, što povećava razumevanje i samopouzdanje.</w:t>
+      </w:r>
+    </w:p>
+    <w:p>
+      <w:pPr>
+        <w:rPr>
+          <w:lang w:val="sr-Latn-RS"/>
+        </w:rPr>
+      </w:pPr>
+      <w:r>
+        <w:rPr>
+          <w:lang w:val="sr-Latn-RS"/>
+        </w:rPr>
+        <w:t>Odabir koliko se može završiti unutar Sprinta može biti izazovno. Međutim, što više programeri znaju o svojim prošlim performansama, budućim kapacitetima i definiciji gotovog, to će biti sigurniji u svoje prognoze za sprint.</w:t>
+      </w:r>
+    </w:p>
+    <w:p>
+      <w:pPr>
+        <w:rPr>
+          <w:lang w:val="sr-Latn-RS"/>
+        </w:rPr>
+      </w:pPr>
+    </w:p>
+    <w:p>
+      <w:pPr>
+        <w:rPr>
+          <w:lang w:val="sr-Latn-RS"/>
+        </w:rPr>
+      </w:pPr>
+      <w:r>
+        <w:rPr>
+          <w:lang w:val="sr-Latn-RS"/>
+        </w:rPr>
+        <w:t>Treća tema: Kako će izabrani posao biti obavljen?</w:t>
+      </w:r>
+    </w:p>
+    <w:p>
+      <w:pPr>
+        <w:rPr>
+          <w:lang w:val="sr-Latn-RS"/>
+        </w:rPr>
+      </w:pPr>
+      <w:r>
+        <w:rPr>
+          <w:lang w:val="sr-Latn-RS"/>
+        </w:rPr>
+        <w:t xml:space="preserve">Za svaku odabranu stavku </w:t>
+      </w:r>
+      <w:r>
+        <w:rPr>
+          <w:lang w:val="sr-Latn-RS"/>
+        </w:rPr>
+        <w:t>iz Product Backlog-a</w:t>
+      </w:r>
+      <w:r>
+        <w:rPr>
+          <w:lang w:val="sr-Latn-RS"/>
+        </w:rPr>
+        <w:t xml:space="preserve">, programeri planiraju posao koji je neophodan za kreiranje prirasta koji zadovoljava definiciju gotovog. Ovo se često radi razlaganjem stavki </w:t>
+      </w:r>
+      <w:r>
+        <w:rPr>
+          <w:lang w:val="sr-Latn-RS"/>
+        </w:rPr>
+        <w:t>Product Backlog-a</w:t>
+      </w:r>
+      <w:r>
+        <w:rPr>
+          <w:lang w:val="sr-Latn-RS"/>
+        </w:rPr>
+        <w:t xml:space="preserve"> na manje radne stavke od jednog dana ili manje. Način na koji se to radi je isključivo na nahođenju programera. Niko drugi im ne govori kako da pretvore stavke </w:t>
+      </w:r>
+      <w:r>
+        <w:rPr>
+          <w:lang w:val="sr-Latn-RS"/>
+        </w:rPr>
+        <w:t>Product Backlog-a</w:t>
+      </w:r>
+      <w:r>
+        <w:rPr>
+          <w:lang w:val="sr-Latn-RS"/>
+        </w:rPr>
+        <w:t xml:space="preserve"> u povećanje vrednosti.</w:t>
+      </w:r>
+    </w:p>
+    <w:p>
+      <w:pPr>
+        <w:rPr>
+          <w:lang w:val="sr-Latn-RS"/>
+        </w:rPr>
+      </w:pPr>
+      <w:r>
+        <w:rPr>
+          <w:lang w:val="sr-Latn-RS"/>
+        </w:rPr>
+        <w:t>Planiranje sprinta je vremenski ograničeno na maksimalno osam sati za jednomesečni sprint. Za kraće sprintove, događaj je obično kraći.</w:t>
       </w:r>
     </w:p>
     <w:sectPr>

</xml_diff>